<commit_message>
Add user story 1
</commit_message>
<xml_diff>
--- a/cep.docx
+++ b/cep.docx
@@ -5,6 +5,7 @@
     <w:p>
       <w:pPr>
         <w:pStyle w:val="Title"/>
+        <w:spacing w:line="360" w:lineRule="auto"/>
         <w:rPr>
           <w:lang w:val="en-US"/>
         </w:rPr>
@@ -18,14 +19,17 @@
     </w:p>
     <w:p>
       <w:pPr>
+        <w:spacing w:line="360" w:lineRule="auto"/>
         <w:rPr>
           <w:b/>
+          <w:sz w:val="24"/>
           <w:lang w:val="en-US"/>
         </w:rPr>
       </w:pPr>
       <w:r>
         <w:rPr>
           <w:b/>
+          <w:sz w:val="24"/>
           <w:lang w:val="en-US"/>
         </w:rPr>
         <w:t>Doan Tra Giang Nguyen – 13836396</w:t>
@@ -34,6 +38,7 @@
     <w:p>
       <w:pPr>
         <w:pStyle w:val="Heading1"/>
+        <w:spacing w:line="360" w:lineRule="auto"/>
         <w:rPr>
           <w:lang w:val="en-US"/>
         </w:rPr>
@@ -43,6 +48,38 @@
           <w:lang w:val="en-US"/>
         </w:rPr>
         <w:t>User stories:</w:t>
+      </w:r>
+    </w:p>
+    <w:p>
+      <w:pPr>
+        <w:spacing w:line="360" w:lineRule="auto"/>
+        <w:rPr>
+          <w:sz w:val="24"/>
+          <w:lang w:val="en-US"/>
+        </w:rPr>
+      </w:pPr>
+      <w:r>
+        <w:rPr>
+          <w:sz w:val="24"/>
+          <w:lang w:val="en-US"/>
+        </w:rPr>
+        <w:t>User story 1:</w:t>
+      </w:r>
+    </w:p>
+    <w:p>
+      <w:pPr>
+        <w:spacing w:line="360" w:lineRule="auto"/>
+        <w:rPr>
+          <w:sz w:val="24"/>
+          <w:lang w:val="en-US"/>
+        </w:rPr>
+      </w:pPr>
+      <w:r>
+        <w:rPr>
+          <w:sz w:val="24"/>
+          <w:lang w:val="en-US"/>
+        </w:rPr>
+        <w:t>For the user, I would like to add a pause button for them to pause the simulator. Priority is High and the estimate time is 1 day. For teating, press the button and the vehicles would stop moving.</w:t>
       </w:r>
     </w:p>
     <w:p>

</xml_diff>

<commit_message>
Add user story 2
</commit_message>
<xml_diff>
--- a/cep.docx
+++ b/cep.docx
@@ -54,12 +54,14 @@
       <w:pPr>
         <w:spacing w:line="360" w:lineRule="auto"/>
         <w:rPr>
+          <w:b/>
           <w:sz w:val="24"/>
           <w:lang w:val="en-US"/>
         </w:rPr>
       </w:pPr>
       <w:r>
         <w:rPr>
+          <w:b/>
           <w:sz w:val="24"/>
           <w:lang w:val="en-US"/>
         </w:rPr>
@@ -84,12 +86,53 @@
     </w:p>
     <w:p>
       <w:pPr>
-        <w:rPr>
+        <w:spacing w:line="360" w:lineRule="auto"/>
+        <w:rPr>
+          <w:b/>
+          <w:sz w:val="24"/>
           <w:lang w:val="en-US"/>
         </w:rPr>
       </w:pPr>
+      <w:r>
+        <w:rPr>
+          <w:b/>
+          <w:sz w:val="24"/>
+          <w:lang w:val="en-US"/>
+        </w:rPr>
+        <w:t>User story 2:</w:t>
+      </w:r>
+    </w:p>
+    <w:p>
+      <w:pPr>
+        <w:spacing w:line="360" w:lineRule="auto"/>
+        <w:rPr>
+          <w:sz w:val="24"/>
+          <w:lang w:val="en-US"/>
+        </w:rPr>
+      </w:pPr>
+      <w:r>
+        <w:rPr>
+          <w:sz w:val="24"/>
+          <w:lang w:val="en-US"/>
+        </w:rPr>
+        <w:t xml:space="preserve">For the user, I would like to add customize option for the city including: </w:t>
+      </w:r>
+      <w:r>
+        <w:rPr>
+          <w:sz w:val="24"/>
+          <w:lang w:val="en-US"/>
+        </w:rPr>
+        <w:t>adding more roads, add more vehicles and add more traffic lights. Priority is High and the estimate time is 2 days. For testing, add more cars, roads, traffic lights and run the simulator.</w:t>
+      </w:r>
       <w:bookmarkStart w:id="0" w:name="_GoBack"/>
       <w:bookmarkEnd w:id="0"/>
+    </w:p>
+    <w:p>
+      <w:pPr>
+        <w:rPr>
+          <w:lang w:val="en-US"/>
+        </w:rPr>
+      </w:pPr>
     </w:p>
     <w:sectPr>
       <w:pgSz w:w="11906" w:h="16838"/>

</xml_diff>

<commit_message>
Add user story 3
</commit_message>
<xml_diff>
--- a/cep.docx
+++ b/cep.docx
@@ -124,15 +124,49 @@
         </w:rPr>
         <w:t>adding more roads, add more vehicles and add more traffic lights. Priority is High and the estimate time is 2 days. For testing, add more cars, roads, traffic lights and run the simulator.</w:t>
       </w:r>
+    </w:p>
+    <w:p>
+      <w:pPr>
+        <w:spacing w:line="360" w:lineRule="auto"/>
+        <w:rPr>
+          <w:b/>
+          <w:sz w:val="24"/>
+          <w:lang w:val="en-US"/>
+        </w:rPr>
+      </w:pPr>
+      <w:r>
+        <w:rPr>
+          <w:b/>
+          <w:sz w:val="24"/>
+          <w:lang w:val="en-US"/>
+        </w:rPr>
+        <w:t>User story 3:</w:t>
+      </w:r>
+    </w:p>
+    <w:p>
+      <w:pPr>
+        <w:spacing w:line="360" w:lineRule="auto"/>
+        <w:rPr>
+          <w:sz w:val="24"/>
+          <w:lang w:val="en-US"/>
+        </w:rPr>
+      </w:pPr>
+      <w:r>
+        <w:rPr>
+          <w:sz w:val="24"/>
+          <w:lang w:val="en-US"/>
+        </w:rPr>
+        <w:t>For the user, I would like to add a save button to save the layout and customization of a city. Priority is High and estimate time is 2 days. For testing, press the save button and save the file of the city with name.</w:t>
+      </w:r>
+    </w:p>
+    <w:p>
+      <w:pPr>
+        <w:rPr>
+          <w:lang w:val="en-US"/>
+        </w:rPr>
+      </w:pPr>
       <w:bookmarkStart w:id="0" w:name="_GoBack"/>
       <w:bookmarkEnd w:id="0"/>
-    </w:p>
-    <w:p>
-      <w:pPr>
-        <w:rPr>
-          <w:lang w:val="en-US"/>
-        </w:rPr>
-      </w:pPr>
     </w:p>
     <w:sectPr>
       <w:pgSz w:w="11906" w:h="16838"/>

</xml_diff>

<commit_message>
Add user story 4
</commit_message>
<xml_diff>
--- a/cep.docx
+++ b/cep.docx
@@ -161,12 +161,81 @@
     </w:p>
     <w:p>
       <w:pPr>
-        <w:rPr>
-          <w:lang w:val="en-US"/>
-        </w:rPr>
-      </w:pPr>
+        <w:spacing w:line="360" w:lineRule="auto"/>
+        <w:rPr>
+          <w:b/>
+          <w:sz w:val="24"/>
+          <w:lang w:val="en-US"/>
+        </w:rPr>
+      </w:pPr>
+      <w:r>
+        <w:rPr>
+          <w:b/>
+          <w:sz w:val="24"/>
+          <w:lang w:val="en-US"/>
+        </w:rPr>
+        <w:t>User story 4:</w:t>
+      </w:r>
+    </w:p>
+    <w:p>
+      <w:pPr>
+        <w:spacing w:line="360" w:lineRule="auto"/>
+        <w:rPr>
+          <w:sz w:val="24"/>
+          <w:lang w:val="en-US"/>
+        </w:rPr>
+      </w:pPr>
+      <w:r>
+        <w:rPr>
+          <w:sz w:val="24"/>
+          <w:lang w:val="en-US"/>
+        </w:rPr>
+        <w:t>For the user, I would like to add a create a new city button to customized a new city and save the</w:t>
+      </w:r>
+      <w:r>
+        <w:rPr>
+          <w:sz w:val="24"/>
+          <w:lang w:val="en-US"/>
+        </w:rPr>
+        <w:t xml:space="preserve"> new</w:t>
+      </w:r>
+      <w:r>
+        <w:rPr>
+          <w:sz w:val="24"/>
+          <w:lang w:val="en-US"/>
+        </w:rPr>
+        <w:t xml:space="preserve"> city as a new file.  Priority is Medium and estimate time is 2 days. For tesing, press the “new” button and the previous simulator layout will be cleared, </w:t>
+      </w:r>
+      <w:r>
+        <w:rPr>
+          <w:sz w:val="24"/>
+          <w:lang w:val="en-US"/>
+        </w:rPr>
+        <w:t>a new simulator layout will be created</w:t>
+      </w:r>
+      <w:r>
+        <w:rPr>
+          <w:sz w:val="24"/>
+          <w:lang w:val="en-US"/>
+        </w:rPr>
+        <w:t xml:space="preserve"> and when the user press the save button, they can save the new city as a different file</w:t>
+      </w:r>
+      <w:r>
+        <w:rPr>
+          <w:sz w:val="24"/>
+          <w:lang w:val="en-US"/>
+        </w:rPr>
+        <w:t>.</w:t>
+      </w:r>
       <w:bookmarkStart w:id="0" w:name="_GoBack"/>
       <w:bookmarkEnd w:id="0"/>
+    </w:p>
+    <w:p>
+      <w:pPr>
+        <w:rPr>
+          <w:lang w:val="en-US"/>
+        </w:rPr>
+      </w:pPr>
     </w:p>
     <w:sectPr>
       <w:pgSz w:w="11906" w:h="16838"/>

</xml_diff>

<commit_message>
Add developer story 1
</commit_message>
<xml_diff>
--- a/cep.docx
+++ b/cep.docx
@@ -227,8 +227,68 @@
         </w:rPr>
         <w:t>.</w:t>
       </w:r>
+    </w:p>
+    <w:p>
+      <w:pPr>
+        <w:spacing w:line="360" w:lineRule="auto"/>
+        <w:rPr>
+          <w:b/>
+          <w:sz w:val="24"/>
+          <w:lang w:val="en-US"/>
+        </w:rPr>
+      </w:pPr>
+      <w:r>
+        <w:rPr>
+          <w:b/>
+          <w:sz w:val="24"/>
+          <w:lang w:val="en-US"/>
+        </w:rPr>
+        <w:t>Developer story 1</w:t>
+      </w:r>
+      <w:r>
+        <w:rPr>
+          <w:b/>
+          <w:sz w:val="24"/>
+          <w:lang w:val="en-US"/>
+        </w:rPr>
+        <w:t>:</w:t>
+      </w:r>
+    </w:p>
+    <w:p>
+      <w:pPr>
+        <w:spacing w:line="360" w:lineRule="auto"/>
+        <w:rPr>
+          <w:sz w:val="24"/>
+          <w:lang w:val="en-US"/>
+        </w:rPr>
+      </w:pPr>
+      <w:r>
+        <w:rPr>
+          <w:sz w:val="24"/>
+          <w:lang w:val="en-US"/>
+        </w:rPr>
+        <w:t>For the developer, I want to error handling the user inputs for the customization of the city. Priority is High and the estimate time is 1 day. For testing, actively enter the wrong data and see if the program catch the error or not.</w:t>
+      </w:r>
+    </w:p>
+    <w:p>
+      <w:pPr>
+        <w:spacing w:line="360" w:lineRule="auto"/>
+        <w:rPr>
+          <w:sz w:val="24"/>
+          <w:lang w:val="en-US"/>
+        </w:rPr>
+      </w:pPr>
       <w:bookmarkStart w:id="0" w:name="_GoBack"/>
       <w:bookmarkEnd w:id="0"/>
+    </w:p>
+    <w:p>
+      <w:pPr>
+        <w:spacing w:line="360" w:lineRule="auto"/>
+        <w:rPr>
+          <w:sz w:val="24"/>
+          <w:lang w:val="en-US"/>
+        </w:rPr>
+      </w:pPr>
     </w:p>
     <w:p>
       <w:pPr>

</xml_diff>

<commit_message>
Add user story 5
</commit_message>
<xml_diff>
--- a/cep.docx
+++ b/cep.docx
@@ -243,43 +243,69 @@
           <w:sz w:val="24"/>
           <w:lang w:val="en-US"/>
         </w:rPr>
-        <w:t>Developer story 1</w:t>
-      </w:r>
-      <w:r>
-        <w:rPr>
-          <w:b/>
-          <w:sz w:val="24"/>
-          <w:lang w:val="en-US"/>
-        </w:rPr>
-        <w:t>:</w:t>
-      </w:r>
-    </w:p>
-    <w:p>
-      <w:pPr>
-        <w:spacing w:line="360" w:lineRule="auto"/>
-        <w:rPr>
-          <w:sz w:val="24"/>
-          <w:lang w:val="en-US"/>
-        </w:rPr>
-      </w:pPr>
-      <w:r>
-        <w:rPr>
-          <w:sz w:val="24"/>
-          <w:lang w:val="en-US"/>
-        </w:rPr>
-        <w:t>For the developer, I want to error handling the user inputs for the customization of the city. Priority is High and the estimate time is 1 day. For testing, actively enter the wrong data and see if the program catch the error or not.</w:t>
-      </w:r>
-    </w:p>
-    <w:p>
-      <w:pPr>
-        <w:spacing w:line="360" w:lineRule="auto"/>
-        <w:rPr>
-          <w:sz w:val="24"/>
-          <w:lang w:val="en-US"/>
-        </w:rPr>
-      </w:pPr>
+        <w:t>User story 5:</w:t>
+      </w:r>
+    </w:p>
+    <w:p>
+      <w:pPr>
+        <w:spacing w:line="360" w:lineRule="auto"/>
+        <w:rPr>
+          <w:sz w:val="24"/>
+          <w:lang w:val="en-US"/>
+        </w:rPr>
+      </w:pPr>
+      <w:r>
+        <w:rPr>
+          <w:sz w:val="24"/>
+          <w:lang w:val="en-US"/>
+        </w:rPr>
+        <w:t>For the user, I would like to add an option to set the vehicle spawn rate. Priority is Low and estimate time is 1 day. For testing, adjust the rate to make the vehicle spawn more frequently or less.</w:t>
+      </w:r>
       <w:bookmarkStart w:id="0" w:name="_GoBack"/>
       <w:bookmarkEnd w:id="0"/>
+    </w:p>
+    <w:p>
+      <w:pPr>
+        <w:spacing w:line="360" w:lineRule="auto"/>
+        <w:rPr>
+          <w:b/>
+          <w:sz w:val="24"/>
+          <w:lang w:val="en-US"/>
+        </w:rPr>
+      </w:pPr>
+      <w:r>
+        <w:rPr>
+          <w:b/>
+          <w:sz w:val="24"/>
+          <w:lang w:val="en-US"/>
+        </w:rPr>
+        <w:t>Developer story 1</w:t>
+      </w:r>
+      <w:r>
+        <w:rPr>
+          <w:b/>
+          <w:sz w:val="24"/>
+          <w:lang w:val="en-US"/>
+        </w:rPr>
+        <w:t>:</w:t>
+      </w:r>
+    </w:p>
+    <w:p>
+      <w:pPr>
+        <w:spacing w:line="360" w:lineRule="auto"/>
+        <w:rPr>
+          <w:sz w:val="24"/>
+          <w:lang w:val="en-US"/>
+        </w:rPr>
+      </w:pPr>
+      <w:r>
+        <w:rPr>
+          <w:sz w:val="24"/>
+          <w:lang w:val="en-US"/>
+        </w:rPr>
+        <w:lastRenderedPageBreak/>
+        <w:t>For the developer, I want to error handling the user inputs for the customization of the city. Priority is High and the estimate time is 1 day. For testing, actively enter the wrong data and see if the program catch the error or not.</w:t>
+      </w:r>
     </w:p>
     <w:p>
       <w:pPr>

</xml_diff>

<commit_message>
Add developer story 2
</commit_message>
<xml_diff>
--- a/cep.docx
+++ b/cep.docx
@@ -261,60 +261,115 @@
         </w:rPr>
         <w:t>For the user, I would like to add an option to set the vehicle spawn rate. Priority is Low and estimate time is 1 day. For testing, adjust the rate to make the vehicle spawn more frequently or less.</w:t>
       </w:r>
+    </w:p>
+    <w:p>
+      <w:pPr>
+        <w:spacing w:line="360" w:lineRule="auto"/>
+        <w:rPr>
+          <w:b/>
+          <w:sz w:val="24"/>
+          <w:lang w:val="en-US"/>
+        </w:rPr>
+      </w:pPr>
+      <w:r>
+        <w:rPr>
+          <w:b/>
+          <w:sz w:val="24"/>
+          <w:lang w:val="en-US"/>
+        </w:rPr>
+        <w:t>Developer story 1</w:t>
+      </w:r>
+      <w:r>
+        <w:rPr>
+          <w:b/>
+          <w:sz w:val="24"/>
+          <w:lang w:val="en-US"/>
+        </w:rPr>
+        <w:t>:</w:t>
+      </w:r>
+    </w:p>
+    <w:p>
+      <w:pPr>
+        <w:spacing w:line="360" w:lineRule="auto"/>
+        <w:rPr>
+          <w:sz w:val="24"/>
+          <w:lang w:val="en-US"/>
+        </w:rPr>
+      </w:pPr>
+      <w:r>
+        <w:rPr>
+          <w:sz w:val="24"/>
+          <w:lang w:val="en-US"/>
+        </w:rPr>
+        <w:lastRenderedPageBreak/>
+        <w:t>For the developer, I want to error handling the user inputs for the customization of the city. Priority is High and the estimate time is 1 day. For testing, actively enter the wrong data and see if the program catch the error or not.</w:t>
+      </w:r>
+    </w:p>
+    <w:p>
+      <w:pPr>
+        <w:spacing w:line="360" w:lineRule="auto"/>
+        <w:rPr>
+          <w:b/>
+          <w:sz w:val="24"/>
+          <w:lang w:val="en-US"/>
+        </w:rPr>
+      </w:pPr>
+      <w:r>
+        <w:rPr>
+          <w:b/>
+          <w:sz w:val="24"/>
+          <w:lang w:val="en-US"/>
+        </w:rPr>
+        <w:t>Developer story 2:</w:t>
+      </w:r>
+    </w:p>
+    <w:p>
+      <w:pPr>
+        <w:spacing w:line="360" w:lineRule="auto"/>
+        <w:rPr>
+          <w:sz w:val="24"/>
+          <w:lang w:val="en-US"/>
+        </w:rPr>
+      </w:pPr>
+      <w:r>
+        <w:rPr>
+          <w:sz w:val="24"/>
+          <w:lang w:val="en-US"/>
+        </w:rPr>
+        <w:t xml:space="preserve">For the developer, </w:t>
+      </w:r>
+      <w:r>
+        <w:rPr>
+          <w:sz w:val="24"/>
+          <w:lang w:val="en-US"/>
+        </w:rPr>
+        <w:t xml:space="preserve">I would </w:t>
+      </w:r>
+      <w:r>
+        <w:rPr>
+          <w:sz w:val="24"/>
+          <w:lang w:val="en-US"/>
+        </w:rPr>
+        <w:t xml:space="preserve">like to add some distance between vehicles to avoid collisions. </w:t>
+      </w:r>
+      <w:r>
+        <w:rPr>
+          <w:sz w:val="24"/>
+          <w:lang w:val="en-US"/>
+        </w:rPr>
+        <w:t>In Australia rule, a vehicle should drive at least 2 second behind the vehicle in front. Priority is High and the estimate time is 1 day. For testing, see if the vehicle are keeping a distance between each other in the simulator.</w:t>
+      </w:r>
+    </w:p>
+    <w:p>
+      <w:pPr>
+        <w:spacing w:line="360" w:lineRule="auto"/>
+        <w:rPr>
+          <w:sz w:val="24"/>
+          <w:lang w:val="en-US"/>
+        </w:rPr>
+      </w:pPr>
       <w:bookmarkStart w:id="0" w:name="_GoBack"/>
       <w:bookmarkEnd w:id="0"/>
-    </w:p>
-    <w:p>
-      <w:pPr>
-        <w:spacing w:line="360" w:lineRule="auto"/>
-        <w:rPr>
-          <w:b/>
-          <w:sz w:val="24"/>
-          <w:lang w:val="en-US"/>
-        </w:rPr>
-      </w:pPr>
-      <w:r>
-        <w:rPr>
-          <w:b/>
-          <w:sz w:val="24"/>
-          <w:lang w:val="en-US"/>
-        </w:rPr>
-        <w:t>Developer story 1</w:t>
-      </w:r>
-      <w:r>
-        <w:rPr>
-          <w:b/>
-          <w:sz w:val="24"/>
-          <w:lang w:val="en-US"/>
-        </w:rPr>
-        <w:t>:</w:t>
-      </w:r>
-    </w:p>
-    <w:p>
-      <w:pPr>
-        <w:spacing w:line="360" w:lineRule="auto"/>
-        <w:rPr>
-          <w:sz w:val="24"/>
-          <w:lang w:val="en-US"/>
-        </w:rPr>
-      </w:pPr>
-      <w:r>
-        <w:rPr>
-          <w:sz w:val="24"/>
-          <w:lang w:val="en-US"/>
-        </w:rPr>
-        <w:lastRenderedPageBreak/>
-        <w:t>For the developer, I want to error handling the user inputs for the customization of the city. Priority is High and the estimate time is 1 day. For testing, actively enter the wrong data and see if the program catch the error or not.</w:t>
-      </w:r>
-    </w:p>
-    <w:p>
-      <w:pPr>
-        <w:spacing w:line="360" w:lineRule="auto"/>
-        <w:rPr>
-          <w:sz w:val="24"/>
-          <w:lang w:val="en-US"/>
-        </w:rPr>
-      </w:pPr>
     </w:p>
     <w:p>
       <w:pPr>

</xml_diff>

<commit_message>
Add user story 6
</commit_message>
<xml_diff>
--- a/cep.docx
+++ b/cep.docx
@@ -250,6 +250,7 @@
       <w:pPr>
         <w:spacing w:line="360" w:lineRule="auto"/>
         <w:rPr>
+          <w:b/>
           <w:sz w:val="24"/>
           <w:lang w:val="en-US"/>
         </w:rPr>
@@ -261,115 +262,182 @@
         </w:rPr>
         <w:t>For the user, I would like to add an option to set the vehicle spawn rate. Priority is Low and estimate time is 1 day. For testing, adjust the rate to make the vehicle spawn more frequently or less.</w:t>
       </w:r>
-    </w:p>
-    <w:p>
-      <w:pPr>
-        <w:spacing w:line="360" w:lineRule="auto"/>
-        <w:rPr>
-          <w:b/>
-          <w:sz w:val="24"/>
-          <w:lang w:val="en-US"/>
-        </w:rPr>
-      </w:pPr>
-      <w:r>
-        <w:rPr>
-          <w:b/>
-          <w:sz w:val="24"/>
-          <w:lang w:val="en-US"/>
-        </w:rPr>
-        <w:t>Developer story 1</w:t>
-      </w:r>
-      <w:r>
-        <w:rPr>
-          <w:b/>
-          <w:sz w:val="24"/>
-          <w:lang w:val="en-US"/>
-        </w:rPr>
-        <w:t>:</w:t>
-      </w:r>
-    </w:p>
-    <w:p>
-      <w:pPr>
-        <w:spacing w:line="360" w:lineRule="auto"/>
-        <w:rPr>
-          <w:sz w:val="24"/>
-          <w:lang w:val="en-US"/>
-        </w:rPr>
-      </w:pPr>
-      <w:r>
-        <w:rPr>
-          <w:sz w:val="24"/>
-          <w:lang w:val="en-US"/>
-        </w:rPr>
-        <w:lastRenderedPageBreak/>
-        <w:t>For the developer, I want to error handling the user inputs for the customization of the city. Priority is High and the estimate time is 1 day. For testing, actively enter the wrong data and see if the program catch the error or not.</w:t>
-      </w:r>
-    </w:p>
-    <w:p>
-      <w:pPr>
-        <w:spacing w:line="360" w:lineRule="auto"/>
-        <w:rPr>
-          <w:b/>
-          <w:sz w:val="24"/>
-          <w:lang w:val="en-US"/>
-        </w:rPr>
-      </w:pPr>
-      <w:r>
-        <w:rPr>
-          <w:b/>
-          <w:sz w:val="24"/>
-          <w:lang w:val="en-US"/>
-        </w:rPr>
-        <w:t>Developer story 2:</w:t>
-      </w:r>
-    </w:p>
-    <w:p>
-      <w:pPr>
-        <w:spacing w:line="360" w:lineRule="auto"/>
-        <w:rPr>
-          <w:sz w:val="24"/>
-          <w:lang w:val="en-US"/>
-        </w:rPr>
-      </w:pPr>
-      <w:r>
-        <w:rPr>
-          <w:sz w:val="24"/>
-          <w:lang w:val="en-US"/>
-        </w:rPr>
-        <w:t xml:space="preserve">For the developer, </w:t>
-      </w:r>
-      <w:r>
-        <w:rPr>
-          <w:sz w:val="24"/>
-          <w:lang w:val="en-US"/>
-        </w:rPr>
-        <w:t xml:space="preserve">I would </w:t>
-      </w:r>
-      <w:r>
-        <w:rPr>
-          <w:sz w:val="24"/>
-          <w:lang w:val="en-US"/>
-        </w:rPr>
-        <w:t xml:space="preserve">like to add some distance between vehicles to avoid collisions. </w:t>
-      </w:r>
-      <w:r>
-        <w:rPr>
-          <w:sz w:val="24"/>
-          <w:lang w:val="en-US"/>
-        </w:rPr>
-        <w:t>In Australia rule, a vehicle should drive at least 2 second behind the vehicle in front. Priority is High and the estimate time is 1 day. For testing, see if the vehicle are keeping a distance between each other in the simulator.</w:t>
-      </w:r>
-    </w:p>
-    <w:p>
-      <w:pPr>
-        <w:spacing w:line="360" w:lineRule="auto"/>
-        <w:rPr>
-          <w:sz w:val="24"/>
-          <w:lang w:val="en-US"/>
-        </w:rPr>
-      </w:pPr>
+      <w:r>
+        <w:rPr>
+          <w:b/>
+          <w:sz w:val="24"/>
+          <w:lang w:val="en-US"/>
+        </w:rPr>
+        <w:t xml:space="preserve"> </w:t>
+      </w:r>
+    </w:p>
+    <w:p>
+      <w:pPr>
+        <w:spacing w:line="360" w:lineRule="auto"/>
+        <w:rPr>
+          <w:b/>
+          <w:sz w:val="24"/>
+          <w:lang w:val="en-US"/>
+        </w:rPr>
+      </w:pPr>
+      <w:r>
+        <w:rPr>
+          <w:b/>
+          <w:sz w:val="24"/>
+          <w:lang w:val="en-US"/>
+        </w:rPr>
+        <w:t xml:space="preserve">User </w:t>
+      </w:r>
+      <w:r>
+        <w:rPr>
+          <w:b/>
+          <w:sz w:val="24"/>
+          <w:lang w:val="en-US"/>
+        </w:rPr>
+        <w:t>story 6</w:t>
+      </w:r>
       <w:bookmarkStart w:id="0" w:name="_GoBack"/>
       <w:bookmarkEnd w:id="0"/>
+      <w:r>
+        <w:rPr>
+          <w:b/>
+          <w:sz w:val="24"/>
+          <w:lang w:val="en-US"/>
+        </w:rPr>
+        <w:t>:</w:t>
+      </w:r>
+    </w:p>
+    <w:p>
+      <w:pPr>
+        <w:spacing w:line="360" w:lineRule="auto"/>
+        <w:rPr>
+          <w:sz w:val="24"/>
+          <w:lang w:val="en-US"/>
+        </w:rPr>
+      </w:pPr>
+      <w:r>
+        <w:rPr>
+          <w:sz w:val="24"/>
+          <w:lang w:val="en-US"/>
+        </w:rPr>
+        <w:lastRenderedPageBreak/>
+        <w:t>For the user, I would like to add an “open” button for them to load their save files for future use. Priority is Low ans estimate time is 2 days. For testing, create a svae file and load the file into a new layout window.</w:t>
+      </w:r>
+    </w:p>
+    <w:p>
+      <w:pPr>
+        <w:spacing w:line="360" w:lineRule="auto"/>
+        <w:rPr>
+          <w:sz w:val="24"/>
+          <w:lang w:val="en-US"/>
+        </w:rPr>
+      </w:pPr>
+    </w:p>
+    <w:p>
+      <w:pPr>
+        <w:spacing w:line="360" w:lineRule="auto"/>
+        <w:rPr>
+          <w:b/>
+          <w:sz w:val="24"/>
+          <w:lang w:val="en-US"/>
+        </w:rPr>
+      </w:pPr>
+      <w:r>
+        <w:rPr>
+          <w:b/>
+          <w:sz w:val="24"/>
+          <w:lang w:val="en-US"/>
+        </w:rPr>
+        <w:t>Developer story 1</w:t>
+      </w:r>
+      <w:r>
+        <w:rPr>
+          <w:b/>
+          <w:sz w:val="24"/>
+          <w:lang w:val="en-US"/>
+        </w:rPr>
+        <w:t>:</w:t>
+      </w:r>
+    </w:p>
+    <w:p>
+      <w:pPr>
+        <w:spacing w:line="360" w:lineRule="auto"/>
+        <w:rPr>
+          <w:sz w:val="24"/>
+          <w:lang w:val="en-US"/>
+        </w:rPr>
+      </w:pPr>
+      <w:r>
+        <w:rPr>
+          <w:sz w:val="24"/>
+          <w:lang w:val="en-US"/>
+        </w:rPr>
+        <w:t>For the developer, I want to error handling the user inputs for the customization of the city. Priority is High and the estimate time is 1 day. For testing, actively enter the wrong data and see if the program catch the error or not.</w:t>
+      </w:r>
+    </w:p>
+    <w:p>
+      <w:pPr>
+        <w:spacing w:line="360" w:lineRule="auto"/>
+        <w:rPr>
+          <w:b/>
+          <w:sz w:val="24"/>
+          <w:lang w:val="en-US"/>
+        </w:rPr>
+      </w:pPr>
+      <w:r>
+        <w:rPr>
+          <w:b/>
+          <w:sz w:val="24"/>
+          <w:lang w:val="en-US"/>
+        </w:rPr>
+        <w:t>Developer story 2:</w:t>
+      </w:r>
+    </w:p>
+    <w:p>
+      <w:pPr>
+        <w:spacing w:line="360" w:lineRule="auto"/>
+        <w:rPr>
+          <w:sz w:val="24"/>
+          <w:lang w:val="en-US"/>
+        </w:rPr>
+      </w:pPr>
+      <w:r>
+        <w:rPr>
+          <w:sz w:val="24"/>
+          <w:lang w:val="en-US"/>
+        </w:rPr>
+        <w:t xml:space="preserve">For the developer, </w:t>
+      </w:r>
+      <w:r>
+        <w:rPr>
+          <w:sz w:val="24"/>
+          <w:lang w:val="en-US"/>
+        </w:rPr>
+        <w:t xml:space="preserve">I would </w:t>
+      </w:r>
+      <w:r>
+        <w:rPr>
+          <w:sz w:val="24"/>
+          <w:lang w:val="en-US"/>
+        </w:rPr>
+        <w:t xml:space="preserve">like to add some distance between vehicles to avoid collisions. </w:t>
+      </w:r>
+      <w:r>
+        <w:rPr>
+          <w:sz w:val="24"/>
+          <w:lang w:val="en-US"/>
+        </w:rPr>
+        <w:t>In Australia rule, a vehicle should drive at least 2 second behind the vehicle in front. Priority is High and the estimate time is 1 day. For testing, see if the vehicle are keeping a distance between each other in the simulator.</w:t>
+      </w:r>
+    </w:p>
+    <w:p>
+      <w:pPr>
+        <w:spacing w:line="360" w:lineRule="auto"/>
+        <w:rPr>
+          <w:sz w:val="24"/>
+          <w:lang w:val="en-US"/>
+        </w:rPr>
+      </w:pPr>
     </w:p>
     <w:p>
       <w:pPr>

</xml_diff>

<commit_message>
Edit user story file
</commit_message>
<xml_diff>
--- a/cep.docx
+++ b/cep.docx
@@ -81,7 +81,21 @@
           <w:sz w:val="24"/>
           <w:lang w:val="en-US"/>
         </w:rPr>
-        <w:t>For the user, I would like to add a pause button for them to pause the simulator. Priority is High and the estimate time is 1 day. For teating, press the button and the vehicles would stop moving.</w:t>
+        <w:t>For the user, I would like to add a pause button for them to pause</w:t>
+      </w:r>
+      <w:r>
+        <w:rPr>
+          <w:sz w:val="24"/>
+          <w:lang w:val="en-US"/>
+        </w:rPr>
+        <w:t xml:space="preserve"> the simulator. Priority is Medium</w:t>
+      </w:r>
+      <w:r>
+        <w:rPr>
+          <w:sz w:val="24"/>
+          <w:lang w:val="en-US"/>
+        </w:rPr>
+        <w:t xml:space="preserve"> and the estimate time is 1 day. For teating, press the button and the vehicles would stop moving.</w:t>
       </w:r>
     </w:p>
     <w:p>
@@ -295,69 +309,83 @@
           <w:lang w:val="en-US"/>
         </w:rPr>
         <w:t>story 6</w:t>
+      </w:r>
+      <w:r>
+        <w:rPr>
+          <w:b/>
+          <w:sz w:val="24"/>
+          <w:lang w:val="en-US"/>
+        </w:rPr>
+        <w:t>:</w:t>
+      </w:r>
+    </w:p>
+    <w:p>
+      <w:pPr>
+        <w:spacing w:line="360" w:lineRule="auto"/>
+        <w:rPr>
+          <w:sz w:val="24"/>
+          <w:lang w:val="en-US"/>
+        </w:rPr>
+      </w:pPr>
+      <w:r>
+        <w:rPr>
+          <w:sz w:val="24"/>
+          <w:lang w:val="en-US"/>
+        </w:rPr>
+        <w:lastRenderedPageBreak/>
+        <w:t xml:space="preserve">For the user, I would like to add an “open” button for them to load their save files for future use. Priority </w:t>
+      </w:r>
+      <w:r>
+        <w:rPr>
+          <w:sz w:val="24"/>
+          <w:lang w:val="en-US"/>
+        </w:rPr>
+        <w:t>is Low and</w:t>
+      </w:r>
+      <w:r>
+        <w:rPr>
+          <w:sz w:val="24"/>
+          <w:lang w:val="en-US"/>
+        </w:rPr>
+        <w:t xml:space="preserve"> estimate time is 2 days. For testing, create a svae file and load the file into a new layout window.</w:t>
+      </w:r>
+    </w:p>
+    <w:p>
+      <w:pPr>
+        <w:spacing w:line="360" w:lineRule="auto"/>
+        <w:rPr>
+          <w:sz w:val="24"/>
+          <w:lang w:val="en-US"/>
+        </w:rPr>
+      </w:pPr>
+    </w:p>
+    <w:p>
+      <w:pPr>
+        <w:spacing w:line="360" w:lineRule="auto"/>
+        <w:rPr>
+          <w:b/>
+          <w:sz w:val="24"/>
+          <w:lang w:val="en-US"/>
+        </w:rPr>
+      </w:pPr>
+      <w:r>
+        <w:rPr>
+          <w:b/>
+          <w:sz w:val="24"/>
+          <w:lang w:val="en-US"/>
+        </w:rPr>
+        <w:t>Developer story 1</w:t>
+      </w:r>
+      <w:r>
+        <w:rPr>
+          <w:b/>
+          <w:sz w:val="24"/>
+          <w:lang w:val="en-US"/>
+        </w:rPr>
+        <w:t>:</w:t>
       </w:r>
       <w:bookmarkStart w:id="0" w:name="_GoBack"/>
       <w:bookmarkEnd w:id="0"/>
-      <w:r>
-        <w:rPr>
-          <w:b/>
-          <w:sz w:val="24"/>
-          <w:lang w:val="en-US"/>
-        </w:rPr>
-        <w:t>:</w:t>
-      </w:r>
-    </w:p>
-    <w:p>
-      <w:pPr>
-        <w:spacing w:line="360" w:lineRule="auto"/>
-        <w:rPr>
-          <w:sz w:val="24"/>
-          <w:lang w:val="en-US"/>
-        </w:rPr>
-      </w:pPr>
-      <w:r>
-        <w:rPr>
-          <w:sz w:val="24"/>
-          <w:lang w:val="en-US"/>
-        </w:rPr>
-        <w:lastRenderedPageBreak/>
-        <w:t>For the user, I would like to add an “open” button for them to load their save files for future use. Priority is Low ans estimate time is 2 days. For testing, create a svae file and load the file into a new layout window.</w:t>
-      </w:r>
-    </w:p>
-    <w:p>
-      <w:pPr>
-        <w:spacing w:line="360" w:lineRule="auto"/>
-        <w:rPr>
-          <w:sz w:val="24"/>
-          <w:lang w:val="en-US"/>
-        </w:rPr>
-      </w:pPr>
-    </w:p>
-    <w:p>
-      <w:pPr>
-        <w:spacing w:line="360" w:lineRule="auto"/>
-        <w:rPr>
-          <w:b/>
-          <w:sz w:val="24"/>
-          <w:lang w:val="en-US"/>
-        </w:rPr>
-      </w:pPr>
-      <w:r>
-        <w:rPr>
-          <w:b/>
-          <w:sz w:val="24"/>
-          <w:lang w:val="en-US"/>
-        </w:rPr>
-        <w:t>Developer story 1</w:t>
-      </w:r>
-      <w:r>
-        <w:rPr>
-          <w:b/>
-          <w:sz w:val="24"/>
-          <w:lang w:val="en-US"/>
-        </w:rPr>
-        <w:t>:</w:t>
-      </w:r>
     </w:p>
     <w:p>
       <w:pPr>

</xml_diff>